<commit_message>
changed URL for connection
</commit_message>
<xml_diff>
--- a/src/common/security_policy.docx
+++ b/src/common/security_policy.docx
@@ -590,63 +590,145 @@
       </w:r>
       <w:r>
         <w:rPr>
-          <w:rFonts w:ascii="Arial Narrow" w:hAnsi="Arial Narrow"/>
-          <w:b w:val="false"/>
-          <w:i w:val="false"/>
-          <w:caps w:val="false"/>
-          <w:smallCaps w:val="false"/>
-          <w:strike w:val="false"/>
-          <w:dstrike w:val="false"/>
-          <w:color w:val="000000"/>
-          <w:spacing w:val="0"/>
-          <w:sz w:val="28"/>
-          <w:szCs w:val="28"/>
-          <w:u w:val="none"/>
-          <w:effect w:val="none"/>
-          <w:shd w:fill="auto" w:val="clear"/>
-          <w:lang w:val="en-US"/>
-        </w:rPr>
-        <w:t>gilletteuser</w:t>
-      </w:r>
-      <w:r>
-        <w:rPr>
-          <w:rFonts w:ascii="Arial Narrow" w:hAnsi="Arial Narrow"/>
-          <w:b w:val="false"/>
-          <w:i w:val="false"/>
-          <w:caps w:val="false"/>
-          <w:smallCaps w:val="false"/>
-          <w:strike w:val="false"/>
-          <w:dstrike w:val="false"/>
-          <w:color w:val="000000"/>
-          <w:spacing w:val="0"/>
-          <w:sz w:val="28"/>
-          <w:szCs w:val="28"/>
-          <w:u w:val="none"/>
-          <w:effect w:val="none"/>
-          <w:shd w:fill="auto" w:val="clear"/>
-          <w:lang w:val="en-US"/>
-        </w:rPr>
-        <w:t>@</w:t>
-      </w:r>
-      <w:r>
-        <w:rPr>
-          <w:rFonts w:ascii="Arial Narrow" w:hAnsi="Arial Narrow"/>
-          <w:b w:val="false"/>
-          <w:i w:val="false"/>
-          <w:caps w:val="false"/>
-          <w:smallCaps w:val="false"/>
-          <w:strike w:val="false"/>
-          <w:dstrike w:val="false"/>
-          <w:color w:val="000000"/>
-          <w:spacing w:val="0"/>
-          <w:sz w:val="28"/>
-          <w:szCs w:val="28"/>
-          <w:u w:val="none"/>
-          <w:effect w:val="none"/>
-          <w:shd w:fill="auto" w:val="clear"/>
-          <w:lang w:val="en-US"/>
-        </w:rPr>
-        <w:t>yandex</w:t>
+          <w:rFonts w:ascii="Inter;system-ui;Avenir;Helvetica;Arial;sans-serif" w:hAnsi="Inter;system-ui;Avenir;Helvetica;Arial;sans-serif"/>
+          <w:b w:val="false"/>
+          <w:i w:val="false"/>
+          <w:caps w:val="false"/>
+          <w:smallCaps w:val="false"/>
+          <w:strike w:val="false"/>
+          <w:dstrike w:val="false"/>
+          <w:color w:val="000000"/>
+          <w:spacing w:val="0"/>
+          <w:sz w:val="28"/>
+          <w:szCs w:val="28"/>
+          <w:u w:val="none"/>
+          <w:effect w:val="none"/>
+          <w:shd w:fill="auto" w:val="clear"/>
+          <w:lang w:val="en-US"/>
+        </w:rPr>
+        <w:t>zakaz@gilletteopt.ru</w:t>
+      </w:r>
+      <w:r>
+        <w:rPr>
+          <w:rFonts w:ascii="Arial Narrow" w:hAnsi="Arial Narrow"/>
+          <w:b w:val="false"/>
+          <w:i w:val="false"/>
+          <w:caps w:val="false"/>
+          <w:smallCaps w:val="false"/>
+          <w:strike w:val="false"/>
+          <w:dstrike w:val="false"/>
+          <w:color w:val="007BFF"/>
+          <w:spacing w:val="0"/>
+          <w:sz w:val="28"/>
+          <w:szCs w:val="28"/>
+          <w:u w:val="none"/>
+          <w:effect w:val="none"/>
+          <w:shd w:fill="auto" w:val="clear"/>
+          <w:lang w:val="en-US"/>
+        </w:rPr>
+        <w:t xml:space="preserve"> </w:t>
+      </w:r>
+      <w:r>
+        <w:rPr>
+          <w:rFonts w:ascii="Arial Narrow" w:hAnsi="Arial Narrow"/>
+          <w:b w:val="false"/>
+          <w:i w:val="false"/>
+          <w:caps w:val="false"/>
+          <w:smallCaps w:val="false"/>
+          <w:strike w:val="false"/>
+          <w:dstrike w:val="false"/>
+          <w:color w:val="000000"/>
+          <w:spacing w:val="0"/>
+          <w:sz w:val="28"/>
+          <w:szCs w:val="28"/>
+          <w:u w:val="none"/>
+          <w:effect w:val="none"/>
+          <w:shd w:fill="auto" w:val="clear"/>
+          <w:lang w:val="en-US"/>
+        </w:rPr>
+        <w:t xml:space="preserve"> </w:t>
+      </w:r>
+      <w:r>
+        <w:rPr>
+          <w:rFonts w:ascii="Arial Narrow" w:hAnsi="Arial Narrow"/>
+          <w:b w:val="false"/>
+          <w:i w:val="false"/>
+          <w:caps w:val="false"/>
+          <w:smallCaps w:val="false"/>
+          <w:color w:val="000000"/>
+          <w:spacing w:val="0"/>
+          <w:sz w:val="28"/>
+          <w:szCs w:val="28"/>
+        </w:rPr>
+        <w:t> и мы всегда поможем Вам!</w:t>
+      </w:r>
+    </w:p>
+    <w:p>
+      <w:pPr>
+        <w:pStyle w:val="TextBody"/>
+        <w:widowControl/>
+        <w:bidi w:val="0"/>
+        <w:spacing w:lineRule="atLeast" w:line="300" w:before="0" w:after="0"/>
+        <w:ind w:left="0" w:right="0" w:hanging="0"/>
+        <w:jc w:val="left"/>
+        <w:rPr>
+          <w:rFonts w:ascii="Arial Narrow" w:hAnsi="Arial Narrow"/>
+          <w:sz w:val="28"/>
+          <w:szCs w:val="28"/>
+        </w:rPr>
+      </w:pPr>
+      <w:r>
+        <w:rPr>
+          <w:rFonts w:ascii="Arial Narrow" w:hAnsi="Arial Narrow"/>
+          <w:b w:val="false"/>
+          <w:i w:val="false"/>
+          <w:caps w:val="false"/>
+          <w:smallCaps w:val="false"/>
+          <w:color w:val="000000"/>
+          <w:spacing w:val="0"/>
+          <w:sz w:val="28"/>
+          <w:szCs w:val="28"/>
+        </w:rPr>
+        <w:t>Представители  интернет-магазина </w:t>
+      </w:r>
+      <w:r>
+        <w:rPr>
+          <w:rFonts w:ascii="Arial Narrow" w:hAnsi="Arial Narrow"/>
+          <w:b w:val="false"/>
+          <w:i w:val="false"/>
+          <w:caps w:val="false"/>
+          <w:smallCaps w:val="false"/>
+          <w:strike w:val="false"/>
+          <w:dstrike w:val="false"/>
+          <w:color w:val="007BFF"/>
+          <w:spacing w:val="0"/>
+          <w:sz w:val="28"/>
+          <w:szCs w:val="28"/>
+          <w:u w:val="none"/>
+          <w:effect w:val="none"/>
+          <w:shd w:fill="auto" w:val="clear"/>
+        </w:rPr>
+        <w:t xml:space="preserve"> </w:t>
+      </w:r>
+      <w:r>
+        <w:rPr>
+          <w:rFonts w:ascii="Arial Narrow" w:hAnsi="Arial Narrow"/>
+          <w:b w:val="false"/>
+          <w:i w:val="false"/>
+          <w:caps w:val="false"/>
+          <w:smallCaps w:val="false"/>
+          <w:strike w:val="false"/>
+          <w:dstrike w:val="false"/>
+          <w:color w:val="000000"/>
+          <w:spacing w:val="0"/>
+          <w:sz w:val="28"/>
+          <w:szCs w:val="28"/>
+          <w:u w:val="none"/>
+          <w:effect w:val="none"/>
+          <w:shd w:fill="auto" w:val="clear"/>
+          <w:lang w:val="en-US"/>
+        </w:rPr>
+        <w:t>gilletteopt</w:t>
       </w:r>
       <w:hyperlink r:id="rId3">
         <w:r>
@@ -698,80 +780,347 @@
           <w:i w:val="false"/>
           <w:caps w:val="false"/>
           <w:smallCaps w:val="false"/>
-          <w:strike w:val="false"/>
-          <w:dstrike w:val="false"/>
-          <w:color w:val="000000"/>
-          <w:spacing w:val="0"/>
-          <w:sz w:val="28"/>
-          <w:szCs w:val="28"/>
-          <w:u w:val="none"/>
-          <w:effect w:val="none"/>
-          <w:shd w:fill="auto" w:val="clear"/>
-          <w:lang w:val="en-US"/>
-        </w:rPr>
-        <w:t xml:space="preserve"> </w:t>
-      </w:r>
-      <w:r>
-        <w:rPr>
-          <w:rFonts w:ascii="Arial Narrow" w:hAnsi="Arial Narrow"/>
-          <w:b w:val="false"/>
-          <w:i w:val="false"/>
-          <w:caps w:val="false"/>
-          <w:smallCaps w:val="false"/>
-          <w:color w:val="000000"/>
-          <w:spacing w:val="0"/>
-          <w:sz w:val="28"/>
-          <w:szCs w:val="28"/>
-        </w:rPr>
-        <w:t> и мы всегда поможем Вам!</w:t>
-      </w:r>
-    </w:p>
-    <w:p>
-      <w:pPr>
-        <w:pStyle w:val="TextBody"/>
-        <w:widowControl/>
-        <w:bidi w:val="0"/>
-        <w:spacing w:lineRule="atLeast" w:line="300" w:before="0" w:after="0"/>
-        <w:ind w:left="0" w:right="0" w:hanging="0"/>
-        <w:jc w:val="left"/>
-        <w:rPr>
-          <w:rFonts w:ascii="Arial Narrow" w:hAnsi="Arial Narrow"/>
-          <w:sz w:val="28"/>
-          <w:szCs w:val="28"/>
-        </w:rPr>
-      </w:pPr>
-      <w:r>
-        <w:rPr>
-          <w:rFonts w:ascii="Arial Narrow" w:hAnsi="Arial Narrow"/>
-          <w:b w:val="false"/>
-          <w:i w:val="false"/>
-          <w:caps w:val="false"/>
-          <w:smallCaps w:val="false"/>
-          <w:color w:val="000000"/>
-          <w:spacing w:val="0"/>
-          <w:sz w:val="28"/>
-          <w:szCs w:val="28"/>
-        </w:rPr>
-        <w:t>Представители  интернет-магазина </w:t>
-      </w:r>
-      <w:r>
-        <w:rPr>
-          <w:rFonts w:ascii="Arial Narrow" w:hAnsi="Arial Narrow"/>
-          <w:b w:val="false"/>
-          <w:i w:val="false"/>
-          <w:caps w:val="false"/>
-          <w:smallCaps w:val="false"/>
-          <w:strike w:val="false"/>
-          <w:dstrike w:val="false"/>
-          <w:color w:val="007BFF"/>
-          <w:spacing w:val="0"/>
-          <w:sz w:val="28"/>
-          <w:szCs w:val="28"/>
-          <w:u w:val="none"/>
-          <w:effect w:val="none"/>
-          <w:shd w:fill="auto" w:val="clear"/>
-        </w:rPr>
-        <w:t xml:space="preserve"> </w:t>
+          <w:color w:val="000000"/>
+          <w:spacing w:val="0"/>
+          <w:sz w:val="28"/>
+          <w:szCs w:val="28"/>
+        </w:rPr>
+        <w:t>  никогда не попросят у Вас данные пластиковой карты или другие конфиденциальные реквизиты.</w:t>
+      </w:r>
+    </w:p>
+    <w:p>
+      <w:pPr>
+        <w:pStyle w:val="TextBody"/>
+        <w:widowControl/>
+        <w:bidi w:val="0"/>
+        <w:spacing w:lineRule="atLeast" w:line="300" w:before="0" w:after="0"/>
+        <w:ind w:left="0" w:right="0" w:hanging="0"/>
+        <w:jc w:val="left"/>
+        <w:rPr>
+          <w:rFonts w:ascii="Arial Narrow" w:hAnsi="Arial Narrow"/>
+          <w:sz w:val="28"/>
+          <w:szCs w:val="28"/>
+        </w:rPr>
+      </w:pPr>
+      <w:r>
+        <w:rPr>
+          <w:rFonts w:ascii="Arial Narrow" w:hAnsi="Arial Narrow"/>
+          <w:sz w:val="28"/>
+          <w:szCs w:val="28"/>
+        </w:rPr>
+      </w:r>
+    </w:p>
+    <w:p>
+      <w:pPr>
+        <w:pStyle w:val="TextBody"/>
+        <w:widowControl/>
+        <w:bidi w:val="0"/>
+        <w:spacing w:lineRule="atLeast" w:line="300" w:before="0" w:after="0"/>
+        <w:ind w:left="0" w:right="0" w:hanging="0"/>
+        <w:jc w:val="left"/>
+        <w:rPr>
+          <w:rFonts w:ascii="Arial Narrow" w:hAnsi="Arial Narrow"/>
+          <w:b/>
+          <w:i w:val="false"/>
+          <w:i w:val="false"/>
+          <w:caps w:val="false"/>
+          <w:smallCaps w:val="false"/>
+          <w:color w:val="000000"/>
+          <w:spacing w:val="0"/>
+          <w:sz w:val="28"/>
+          <w:szCs w:val="28"/>
+          <w:lang w:val="ru-RU"/>
+        </w:rPr>
+      </w:pPr>
+      <w:r>
+        <w:rPr>
+          <w:rFonts w:ascii="Arial Narrow" w:hAnsi="Arial Narrow"/>
+          <w:b/>
+          <w:i w:val="false"/>
+          <w:caps w:val="false"/>
+          <w:smallCaps w:val="false"/>
+          <w:color w:val="000000"/>
+          <w:spacing w:val="0"/>
+          <w:sz w:val="28"/>
+          <w:szCs w:val="28"/>
+          <w:lang w:val="ru-RU"/>
+        </w:rPr>
+      </w:r>
+    </w:p>
+    <w:p>
+      <w:pPr>
+        <w:pStyle w:val="TextBody"/>
+        <w:widowControl/>
+        <w:bidi w:val="0"/>
+        <w:spacing w:lineRule="atLeast" w:line="300" w:before="0" w:after="0"/>
+        <w:ind w:left="0" w:right="0" w:hanging="0"/>
+        <w:jc w:val="left"/>
+        <w:rPr>
+          <w:rFonts w:ascii="Arial Narrow" w:hAnsi="Arial Narrow"/>
+          <w:b/>
+          <w:i w:val="false"/>
+          <w:i w:val="false"/>
+          <w:caps w:val="false"/>
+          <w:smallCaps w:val="false"/>
+          <w:color w:val="000000"/>
+          <w:spacing w:val="0"/>
+          <w:sz w:val="28"/>
+          <w:szCs w:val="28"/>
+          <w:lang w:val="ru-RU"/>
+        </w:rPr>
+      </w:pPr>
+      <w:r>
+        <w:rPr>
+          <w:rFonts w:ascii="Arial Narrow" w:hAnsi="Arial Narrow"/>
+          <w:b/>
+          <w:i w:val="false"/>
+          <w:caps w:val="false"/>
+          <w:smallCaps w:val="false"/>
+          <w:color w:val="000000"/>
+          <w:spacing w:val="0"/>
+          <w:sz w:val="28"/>
+          <w:szCs w:val="28"/>
+          <w:lang w:val="ru-RU"/>
+        </w:rPr>
+      </w:r>
+    </w:p>
+    <w:p>
+      <w:pPr>
+        <w:pStyle w:val="TextBody"/>
+        <w:widowControl/>
+        <w:bidi w:val="0"/>
+        <w:spacing w:lineRule="atLeast" w:line="300" w:before="0" w:after="0"/>
+        <w:ind w:left="0" w:right="0" w:hanging="0"/>
+        <w:jc w:val="left"/>
+        <w:rPr>
+          <w:rFonts w:ascii="Arial Narrow" w:hAnsi="Arial Narrow"/>
+          <w:b/>
+          <w:i w:val="false"/>
+          <w:i w:val="false"/>
+          <w:caps w:val="false"/>
+          <w:smallCaps w:val="false"/>
+          <w:color w:val="000000"/>
+          <w:spacing w:val="0"/>
+          <w:sz w:val="28"/>
+          <w:szCs w:val="28"/>
+          <w:lang w:val="ru-RU"/>
+        </w:rPr>
+      </w:pPr>
+      <w:r>
+        <w:rPr>
+          <w:rFonts w:ascii="Arial Narrow" w:hAnsi="Arial Narrow"/>
+          <w:b/>
+          <w:i w:val="false"/>
+          <w:caps w:val="false"/>
+          <w:smallCaps w:val="false"/>
+          <w:color w:val="000000"/>
+          <w:spacing w:val="0"/>
+          <w:sz w:val="28"/>
+          <w:szCs w:val="28"/>
+          <w:lang w:val="ru-RU"/>
+        </w:rPr>
+      </w:r>
+    </w:p>
+    <w:p>
+      <w:pPr>
+        <w:pStyle w:val="TextBody"/>
+        <w:widowControl/>
+        <w:bidi w:val="0"/>
+        <w:spacing w:lineRule="atLeast" w:line="300" w:before="0" w:after="0"/>
+        <w:ind w:left="0" w:right="0" w:hanging="0"/>
+        <w:jc w:val="left"/>
+        <w:rPr>
+          <w:rFonts w:ascii="Arial Narrow" w:hAnsi="Arial Narrow"/>
+          <w:b/>
+          <w:i w:val="false"/>
+          <w:i w:val="false"/>
+          <w:caps w:val="false"/>
+          <w:smallCaps w:val="false"/>
+          <w:color w:val="000000"/>
+          <w:spacing w:val="0"/>
+          <w:sz w:val="28"/>
+          <w:szCs w:val="28"/>
+          <w:lang w:val="ru-RU"/>
+        </w:rPr>
+      </w:pPr>
+      <w:r>
+        <w:rPr>
+          <w:rFonts w:ascii="Arial Narrow" w:hAnsi="Arial Narrow"/>
+          <w:b/>
+          <w:i w:val="false"/>
+          <w:caps w:val="false"/>
+          <w:smallCaps w:val="false"/>
+          <w:color w:val="000000"/>
+          <w:spacing w:val="0"/>
+          <w:sz w:val="28"/>
+          <w:szCs w:val="28"/>
+          <w:lang w:val="ru-RU"/>
+        </w:rPr>
+      </w:r>
+    </w:p>
+    <w:p>
+      <w:pPr>
+        <w:pStyle w:val="TextBody"/>
+        <w:widowControl/>
+        <w:bidi w:val="0"/>
+        <w:spacing w:lineRule="atLeast" w:line="300" w:before="0" w:after="0"/>
+        <w:ind w:left="0" w:right="0" w:hanging="0"/>
+        <w:jc w:val="left"/>
+        <w:rPr>
+          <w:rFonts w:ascii="Arial Narrow" w:hAnsi="Arial Narrow"/>
+          <w:b/>
+          <w:i w:val="false"/>
+          <w:i w:val="false"/>
+          <w:caps w:val="false"/>
+          <w:smallCaps w:val="false"/>
+          <w:color w:val="000000"/>
+          <w:spacing w:val="0"/>
+          <w:sz w:val="28"/>
+          <w:szCs w:val="28"/>
+          <w:lang w:val="ru-RU"/>
+        </w:rPr>
+      </w:pPr>
+      <w:r>
+        <w:rPr>
+          <w:rFonts w:ascii="Arial Narrow" w:hAnsi="Arial Narrow"/>
+          <w:b/>
+          <w:i w:val="false"/>
+          <w:caps w:val="false"/>
+          <w:smallCaps w:val="false"/>
+          <w:color w:val="000000"/>
+          <w:spacing w:val="0"/>
+          <w:sz w:val="28"/>
+          <w:szCs w:val="28"/>
+          <w:lang w:val="ru-RU"/>
+        </w:rPr>
+      </w:r>
+    </w:p>
+    <w:p>
+      <w:pPr>
+        <w:pStyle w:val="TextBody"/>
+        <w:widowControl/>
+        <w:bidi w:val="0"/>
+        <w:spacing w:lineRule="atLeast" w:line="300" w:before="0" w:after="0"/>
+        <w:ind w:left="0" w:right="0" w:hanging="0"/>
+        <w:jc w:val="left"/>
+        <w:rPr>
+          <w:rFonts w:ascii="Arial Narrow" w:hAnsi="Arial Narrow"/>
+          <w:b/>
+          <w:i w:val="false"/>
+          <w:i w:val="false"/>
+          <w:caps w:val="false"/>
+          <w:smallCaps w:val="false"/>
+          <w:color w:val="000000"/>
+          <w:spacing w:val="0"/>
+          <w:sz w:val="28"/>
+          <w:szCs w:val="28"/>
+          <w:lang w:val="ru-RU"/>
+        </w:rPr>
+      </w:pPr>
+      <w:r>
+        <w:rPr>
+          <w:rFonts w:ascii="Arial Narrow" w:hAnsi="Arial Narrow"/>
+          <w:b/>
+          <w:i w:val="false"/>
+          <w:caps w:val="false"/>
+          <w:smallCaps w:val="false"/>
+          <w:color w:val="000000"/>
+          <w:spacing w:val="0"/>
+          <w:sz w:val="28"/>
+          <w:szCs w:val="28"/>
+          <w:lang w:val="ru-RU"/>
+        </w:rPr>
+      </w:r>
+    </w:p>
+    <w:p>
+      <w:pPr>
+        <w:pStyle w:val="TextBody"/>
+        <w:widowControl/>
+        <w:bidi w:val="0"/>
+        <w:spacing w:lineRule="atLeast" w:line="300" w:before="0" w:after="0"/>
+        <w:ind w:left="0" w:right="0" w:hanging="0"/>
+        <w:jc w:val="left"/>
+        <w:rPr/>
+      </w:pPr>
+      <w:r>
+        <w:rPr>
+          <w:rStyle w:val="Strong"/>
+          <w:rFonts w:ascii="Arial Narrow" w:hAnsi="Arial Narrow"/>
+          <w:b w:val="false"/>
+          <w:bCs w:val="false"/>
+          <w:i w:val="false"/>
+          <w:caps w:val="false"/>
+          <w:smallCaps w:val="false"/>
+          <w:color w:val="000000"/>
+          <w:spacing w:val="0"/>
+          <w:sz w:val="28"/>
+          <w:szCs w:val="28"/>
+          <w:lang w:val="ru-RU"/>
+        </w:rPr>
+        <w:t>ОБЩИЕ ПОЛОЖЕНИЯ</w:t>
+      </w:r>
+    </w:p>
+    <w:p>
+      <w:pPr>
+        <w:pStyle w:val="TextBody"/>
+        <w:widowControl/>
+        <w:bidi w:val="0"/>
+        <w:spacing w:lineRule="atLeast" w:line="300" w:before="0" w:after="0"/>
+        <w:ind w:left="0" w:right="0" w:hanging="0"/>
+        <w:jc w:val="left"/>
+        <w:rPr>
+          <w:rFonts w:ascii="Arial Narrow" w:hAnsi="Arial Narrow"/>
+          <w:sz w:val="28"/>
+          <w:szCs w:val="28"/>
+        </w:rPr>
+      </w:pPr>
+      <w:r>
+        <w:rPr>
+          <w:rFonts w:ascii="Arial Narrow" w:hAnsi="Arial Narrow"/>
+          <w:sz w:val="28"/>
+          <w:szCs w:val="28"/>
+        </w:rPr>
+      </w:r>
+    </w:p>
+    <w:p>
+      <w:pPr>
+        <w:pStyle w:val="TextBody"/>
+        <w:widowControl/>
+        <w:bidi w:val="0"/>
+        <w:spacing w:lineRule="atLeast" w:line="300" w:before="0" w:after="0"/>
+        <w:ind w:left="0" w:right="0" w:hanging="0"/>
+        <w:jc w:val="left"/>
+        <w:rPr>
+          <w:rFonts w:ascii="Arial Narrow" w:hAnsi="Arial Narrow"/>
+          <w:sz w:val="28"/>
+          <w:szCs w:val="28"/>
+        </w:rPr>
+      </w:pPr>
+      <w:r>
+        <w:rPr>
+          <w:rFonts w:ascii="Arial Narrow" w:hAnsi="Arial Narrow"/>
+          <w:caps w:val="false"/>
+          <w:smallCaps w:val="false"/>
+          <w:color w:val="000000"/>
+          <w:spacing w:val="0"/>
+          <w:sz w:val="28"/>
+          <w:szCs w:val="28"/>
+        </w:rPr>
+        <w:t>   </w:t>
+      </w:r>
+      <w:r>
+        <w:rPr>
+          <w:rFonts w:ascii="Arial Narrow" w:hAnsi="Arial Narrow"/>
+          <w:b w:val="false"/>
+          <w:i w:val="false"/>
+          <w:caps w:val="false"/>
+          <w:smallCaps w:val="false"/>
+          <w:color w:val="000000"/>
+          <w:spacing w:val="0"/>
+          <w:sz w:val="28"/>
+          <w:szCs w:val="28"/>
+        </w:rPr>
+        <w:t>1. Некоторые объекты, размещенные на сайте являются интеллектуальной собственностью интернет-магазина </w:t>
       </w:r>
       <w:r>
         <w:rPr>
@@ -847,302 +1196,23 @@
           <w:spacing w:val="0"/>
           <w:sz w:val="28"/>
           <w:szCs w:val="28"/>
-        </w:rPr>
-        <w:t>  никогда не попросят у Вас данные пластиковой карты или другие конфиденциальные реквизиты.</w:t>
-      </w:r>
-    </w:p>
-    <w:p>
-      <w:pPr>
-        <w:pStyle w:val="TextBody"/>
-        <w:widowControl/>
-        <w:bidi w:val="0"/>
-        <w:spacing w:lineRule="atLeast" w:line="300" w:before="0" w:after="0"/>
-        <w:ind w:left="0" w:right="0" w:hanging="0"/>
-        <w:jc w:val="left"/>
-        <w:rPr>
-          <w:rFonts w:ascii="Arial Narrow" w:hAnsi="Arial Narrow"/>
-          <w:sz w:val="28"/>
-          <w:szCs w:val="28"/>
-        </w:rPr>
-      </w:pPr>
-      <w:r>
-        <w:rPr>
-          <w:rFonts w:ascii="Arial Narrow" w:hAnsi="Arial Narrow"/>
-          <w:sz w:val="28"/>
-          <w:szCs w:val="28"/>
-        </w:rPr>
-      </w:r>
-    </w:p>
-    <w:p>
-      <w:pPr>
-        <w:pStyle w:val="TextBody"/>
-        <w:widowControl/>
-        <w:bidi w:val="0"/>
-        <w:spacing w:lineRule="atLeast" w:line="300" w:before="0" w:after="0"/>
-        <w:ind w:left="0" w:right="0" w:hanging="0"/>
-        <w:jc w:val="left"/>
-        <w:rPr>
-          <w:rFonts w:ascii="Arial Narrow" w:hAnsi="Arial Narrow"/>
-          <w:b/>
-          <w:i w:val="false"/>
-          <w:i w:val="false"/>
-          <w:caps w:val="false"/>
-          <w:smallCaps w:val="false"/>
-          <w:color w:val="000000"/>
-          <w:spacing w:val="0"/>
-          <w:sz w:val="28"/>
-          <w:szCs w:val="28"/>
           <w:lang w:val="ru-RU"/>
         </w:rPr>
-      </w:pPr>
-      <w:r>
-        <w:rPr>
-          <w:rFonts w:ascii="Arial Narrow" w:hAnsi="Arial Narrow"/>
-          <w:b/>
-          <w:i w:val="false"/>
-          <w:caps w:val="false"/>
-          <w:smallCaps w:val="false"/>
-          <w:color w:val="000000"/>
-          <w:spacing w:val="0"/>
-          <w:sz w:val="28"/>
-          <w:szCs w:val="28"/>
-          <w:lang w:val="ru-RU"/>
-        </w:rPr>
-      </w:r>
-    </w:p>
-    <w:p>
-      <w:pPr>
-        <w:pStyle w:val="TextBody"/>
-        <w:widowControl/>
-        <w:bidi w:val="0"/>
-        <w:spacing w:lineRule="atLeast" w:line="300" w:before="0" w:after="0"/>
-        <w:ind w:left="0" w:right="0" w:hanging="0"/>
-        <w:jc w:val="left"/>
-        <w:rPr>
-          <w:rFonts w:ascii="Arial Narrow" w:hAnsi="Arial Narrow"/>
-          <w:b/>
-          <w:i w:val="false"/>
-          <w:i w:val="false"/>
-          <w:caps w:val="false"/>
-          <w:smallCaps w:val="false"/>
-          <w:color w:val="000000"/>
-          <w:spacing w:val="0"/>
-          <w:sz w:val="28"/>
-          <w:szCs w:val="28"/>
-          <w:lang w:val="ru-RU"/>
-        </w:rPr>
-      </w:pPr>
-      <w:r>
-        <w:rPr>
-          <w:rFonts w:ascii="Arial Narrow" w:hAnsi="Arial Narrow"/>
-          <w:b/>
-          <w:i w:val="false"/>
-          <w:caps w:val="false"/>
-          <w:smallCaps w:val="false"/>
-          <w:color w:val="000000"/>
-          <w:spacing w:val="0"/>
-          <w:sz w:val="28"/>
-          <w:szCs w:val="28"/>
-          <w:lang w:val="ru-RU"/>
-        </w:rPr>
-      </w:r>
-    </w:p>
-    <w:p>
-      <w:pPr>
-        <w:pStyle w:val="TextBody"/>
-        <w:widowControl/>
-        <w:bidi w:val="0"/>
-        <w:spacing w:lineRule="atLeast" w:line="300" w:before="0" w:after="0"/>
-        <w:ind w:left="0" w:right="0" w:hanging="0"/>
-        <w:jc w:val="left"/>
-        <w:rPr>
-          <w:rFonts w:ascii="Arial Narrow" w:hAnsi="Arial Narrow"/>
-          <w:b/>
-          <w:i w:val="false"/>
-          <w:i w:val="false"/>
-          <w:caps w:val="false"/>
-          <w:smallCaps w:val="false"/>
-          <w:color w:val="000000"/>
-          <w:spacing w:val="0"/>
-          <w:sz w:val="28"/>
-          <w:szCs w:val="28"/>
-          <w:lang w:val="ru-RU"/>
-        </w:rPr>
-      </w:pPr>
-      <w:r>
-        <w:rPr>
-          <w:rFonts w:ascii="Arial Narrow" w:hAnsi="Arial Narrow"/>
-          <w:b/>
-          <w:i w:val="false"/>
-          <w:caps w:val="false"/>
-          <w:smallCaps w:val="false"/>
-          <w:color w:val="000000"/>
-          <w:spacing w:val="0"/>
-          <w:sz w:val="28"/>
-          <w:szCs w:val="28"/>
-          <w:lang w:val="ru-RU"/>
-        </w:rPr>
-      </w:r>
-    </w:p>
-    <w:p>
-      <w:pPr>
-        <w:pStyle w:val="TextBody"/>
-        <w:widowControl/>
-        <w:bidi w:val="0"/>
-        <w:spacing w:lineRule="atLeast" w:line="300" w:before="0" w:after="0"/>
-        <w:ind w:left="0" w:right="0" w:hanging="0"/>
-        <w:jc w:val="left"/>
-        <w:rPr>
-          <w:rFonts w:ascii="Arial Narrow" w:hAnsi="Arial Narrow"/>
-          <w:b/>
-          <w:i w:val="false"/>
-          <w:i w:val="false"/>
-          <w:caps w:val="false"/>
-          <w:smallCaps w:val="false"/>
-          <w:color w:val="000000"/>
-          <w:spacing w:val="0"/>
-          <w:sz w:val="28"/>
-          <w:szCs w:val="28"/>
-          <w:lang w:val="ru-RU"/>
-        </w:rPr>
-      </w:pPr>
-      <w:r>
-        <w:rPr>
-          <w:rFonts w:ascii="Arial Narrow" w:hAnsi="Arial Narrow"/>
-          <w:b/>
-          <w:i w:val="false"/>
-          <w:caps w:val="false"/>
-          <w:smallCaps w:val="false"/>
-          <w:color w:val="000000"/>
-          <w:spacing w:val="0"/>
-          <w:sz w:val="28"/>
-          <w:szCs w:val="28"/>
-          <w:lang w:val="ru-RU"/>
-        </w:rPr>
-      </w:r>
-    </w:p>
-    <w:p>
-      <w:pPr>
-        <w:pStyle w:val="TextBody"/>
-        <w:widowControl/>
-        <w:bidi w:val="0"/>
-        <w:spacing w:lineRule="atLeast" w:line="300" w:before="0" w:after="0"/>
-        <w:ind w:left="0" w:right="0" w:hanging="0"/>
-        <w:jc w:val="left"/>
-        <w:rPr>
-          <w:rFonts w:ascii="Arial Narrow" w:hAnsi="Arial Narrow"/>
-          <w:b/>
-          <w:i w:val="false"/>
-          <w:i w:val="false"/>
-          <w:caps w:val="false"/>
-          <w:smallCaps w:val="false"/>
-          <w:color w:val="000000"/>
-          <w:spacing w:val="0"/>
-          <w:sz w:val="28"/>
-          <w:szCs w:val="28"/>
-          <w:lang w:val="ru-RU"/>
-        </w:rPr>
-      </w:pPr>
-      <w:r>
-        <w:rPr>
-          <w:rFonts w:ascii="Arial Narrow" w:hAnsi="Arial Narrow"/>
-          <w:b/>
-          <w:i w:val="false"/>
-          <w:caps w:val="false"/>
-          <w:smallCaps w:val="false"/>
-          <w:color w:val="000000"/>
-          <w:spacing w:val="0"/>
-          <w:sz w:val="28"/>
-          <w:szCs w:val="28"/>
-          <w:lang w:val="ru-RU"/>
-        </w:rPr>
-      </w:r>
-    </w:p>
-    <w:p>
-      <w:pPr>
-        <w:pStyle w:val="TextBody"/>
-        <w:widowControl/>
-        <w:bidi w:val="0"/>
-        <w:spacing w:lineRule="atLeast" w:line="300" w:before="0" w:after="0"/>
-        <w:ind w:left="0" w:right="0" w:hanging="0"/>
-        <w:jc w:val="left"/>
-        <w:rPr>
-          <w:rFonts w:ascii="Arial Narrow" w:hAnsi="Arial Narrow"/>
-          <w:b/>
-          <w:i w:val="false"/>
-          <w:i w:val="false"/>
-          <w:caps w:val="false"/>
-          <w:smallCaps w:val="false"/>
-          <w:color w:val="000000"/>
-          <w:spacing w:val="0"/>
-          <w:sz w:val="28"/>
-          <w:szCs w:val="28"/>
-          <w:lang w:val="ru-RU"/>
-        </w:rPr>
-      </w:pPr>
-      <w:r>
-        <w:rPr>
-          <w:rFonts w:ascii="Arial Narrow" w:hAnsi="Arial Narrow"/>
-          <w:b/>
-          <w:i w:val="false"/>
-          <w:caps w:val="false"/>
-          <w:smallCaps w:val="false"/>
-          <w:color w:val="000000"/>
-          <w:spacing w:val="0"/>
-          <w:sz w:val="28"/>
-          <w:szCs w:val="28"/>
-          <w:lang w:val="ru-RU"/>
-        </w:rPr>
-      </w:r>
-    </w:p>
-    <w:p>
-      <w:pPr>
-        <w:pStyle w:val="TextBody"/>
-        <w:widowControl/>
-        <w:bidi w:val="0"/>
-        <w:spacing w:lineRule="atLeast" w:line="300" w:before="0" w:after="0"/>
-        <w:ind w:left="0" w:right="0" w:hanging="0"/>
-        <w:jc w:val="left"/>
-        <w:rPr/>
-      </w:pPr>
-      <w:r>
-        <w:rPr>
-          <w:rStyle w:val="Strong"/>
-          <w:rFonts w:ascii="Arial Narrow" w:hAnsi="Arial Narrow"/>
-          <w:b w:val="false"/>
-          <w:bCs w:val="false"/>
-          <w:i w:val="false"/>
-          <w:caps w:val="false"/>
-          <w:smallCaps w:val="false"/>
-          <w:color w:val="000000"/>
-          <w:spacing w:val="0"/>
-          <w:sz w:val="28"/>
-          <w:szCs w:val="28"/>
-          <w:lang w:val="ru-RU"/>
-        </w:rPr>
-        <w:t>ОБЩИЕ ПОЛОЖЕНИЯ</w:t>
-      </w:r>
-    </w:p>
-    <w:p>
-      <w:pPr>
-        <w:pStyle w:val="TextBody"/>
-        <w:widowControl/>
-        <w:bidi w:val="0"/>
-        <w:spacing w:lineRule="atLeast" w:line="300" w:before="0" w:after="0"/>
-        <w:ind w:left="0" w:right="0" w:hanging="0"/>
-        <w:jc w:val="left"/>
-        <w:rPr>
-          <w:rFonts w:ascii="Arial Narrow" w:hAnsi="Arial Narrow"/>
-          <w:sz w:val="28"/>
-          <w:szCs w:val="28"/>
-        </w:rPr>
-      </w:pPr>
-      <w:r>
-        <w:rPr>
-          <w:rFonts w:ascii="Arial Narrow" w:hAnsi="Arial Narrow"/>
-          <w:sz w:val="28"/>
-          <w:szCs w:val="28"/>
-        </w:rPr>
+        <w:t>.</w:t>
+      </w:r>
+      <w:r>
+        <w:rPr>
+          <w:rFonts w:ascii="Arial Narrow" w:hAnsi="Arial Narrow"/>
+          <w:b w:val="false"/>
+          <w:i w:val="false"/>
+          <w:caps w:val="false"/>
+          <w:smallCaps w:val="false"/>
+          <w:color w:val="000000"/>
+          <w:spacing w:val="0"/>
+          <w:sz w:val="28"/>
+          <w:szCs w:val="28"/>
+        </w:rPr>
+        <w:t xml:space="preserve"> Использование таких объектов без согласования с владельцами сайта запрещено.</w:t>
       </w:r>
     </w:p>
     <w:p>
@@ -1183,7 +1253,26 @@
           <w:sz w:val="28"/>
           <w:szCs w:val="28"/>
         </w:rPr>
-        <w:t>1. Некоторые объекты, размещенные на сайте являются интеллектуальной собственностью интернет-магазина </w:t>
+        <w:t>2. На сайте интернет-магазина </w:t>
+      </w:r>
+      <w:r>
+        <w:rPr>
+          <w:rFonts w:ascii="Arial Narrow" w:hAnsi="Arial Narrow"/>
+          <w:b w:val="false"/>
+          <w:i w:val="false"/>
+          <w:caps w:val="false"/>
+          <w:smallCaps w:val="false"/>
+          <w:strike w:val="false"/>
+          <w:dstrike w:val="false"/>
+          <w:color w:val="007BFF"/>
+          <w:spacing w:val="0"/>
+          <w:sz w:val="28"/>
+          <w:szCs w:val="28"/>
+          <w:u w:val="none"/>
+          <w:effect w:val="none"/>
+          <w:shd w:fill="auto" w:val="clear"/>
+        </w:rPr>
+        <w:t xml:space="preserve"> </w:t>
       </w:r>
       <w:r>
         <w:rPr>
@@ -1259,23 +1348,79 @@
           <w:spacing w:val="0"/>
           <w:sz w:val="28"/>
           <w:szCs w:val="28"/>
-          <w:lang w:val="ru-RU"/>
-        </w:rPr>
-        <w:t>.</w:t>
-      </w:r>
-      <w:r>
-        <w:rPr>
-          <w:rFonts w:ascii="Arial Narrow" w:hAnsi="Arial Narrow"/>
-          <w:b w:val="false"/>
-          <w:i w:val="false"/>
-          <w:caps w:val="false"/>
-          <w:smallCaps w:val="false"/>
-          <w:color w:val="000000"/>
-          <w:spacing w:val="0"/>
-          <w:sz w:val="28"/>
-          <w:szCs w:val="28"/>
-        </w:rPr>
-        <w:t xml:space="preserve"> Использование таких объектов без согласования с владельцами сайта запрещено.</w:t>
+        </w:rPr>
+        <w:t> имеются ссылки, позволяющие перейти на другие сайты. Мы не несем ответственности за сведения, публикуемые на этих сайтах, и предоставляем ссылки на них только в целях обеспечения удобства для посетителей своего сайта.</w:t>
+      </w:r>
+    </w:p>
+    <w:p>
+      <w:pPr>
+        <w:pStyle w:val="TextBody"/>
+        <w:widowControl/>
+        <w:bidi w:val="0"/>
+        <w:spacing w:lineRule="atLeast" w:line="300" w:before="0" w:after="0"/>
+        <w:ind w:left="0" w:right="0" w:hanging="0"/>
+        <w:jc w:val="left"/>
+        <w:rPr>
+          <w:rFonts w:ascii="Arial Narrow" w:hAnsi="Arial Narrow"/>
+          <w:sz w:val="28"/>
+          <w:szCs w:val="28"/>
+        </w:rPr>
+      </w:pPr>
+      <w:r>
+        <w:rPr>
+          <w:rFonts w:ascii="Arial Narrow" w:hAnsi="Arial Narrow"/>
+          <w:sz w:val="28"/>
+          <w:szCs w:val="28"/>
+        </w:rPr>
+      </w:r>
+    </w:p>
+    <w:p>
+      <w:pPr>
+        <w:pStyle w:val="TextBody"/>
+        <w:widowControl/>
+        <w:bidi w:val="0"/>
+        <w:spacing w:lineRule="atLeast" w:line="300" w:before="0" w:after="0"/>
+        <w:ind w:left="0" w:right="0" w:hanging="0"/>
+        <w:jc w:val="left"/>
+        <w:rPr/>
+      </w:pPr>
+      <w:r>
+        <w:rPr>
+          <w:rStyle w:val="Strong"/>
+          <w:rFonts w:ascii="Arial Narrow" w:hAnsi="Arial Narrow"/>
+          <w:b w:val="false"/>
+          <w:bCs w:val="false"/>
+          <w:i w:val="false"/>
+          <w:caps w:val="false"/>
+          <w:smallCaps w:val="false"/>
+          <w:color w:val="000000"/>
+          <w:spacing w:val="0"/>
+          <w:sz w:val="28"/>
+          <w:szCs w:val="28"/>
+        </w:rPr>
+        <w:t>ЛИЧНЫЕ СВЕДЕНИЯ И БЕЗОПАСНОСТЬ</w:t>
+      </w:r>
+    </w:p>
+    <w:p>
+      <w:pPr>
+        <w:pStyle w:val="TextBody"/>
+        <w:widowControl/>
+        <w:bidi w:val="0"/>
+        <w:spacing w:lineRule="atLeast" w:line="300" w:before="0" w:after="0"/>
+        <w:ind w:left="0" w:right="0" w:hanging="0"/>
+        <w:jc w:val="left"/>
+        <w:rPr>
+          <w:rFonts w:ascii="Arial Narrow" w:hAnsi="Arial Narrow"/>
+          <w:sz w:val="28"/>
+          <w:szCs w:val="28"/>
+        </w:rPr>
+      </w:pPr>
+      <w:r>
+        <w:rPr>
+          <w:rFonts w:ascii="Arial Narrow" w:hAnsi="Arial Narrow"/>
+          <w:sz w:val="28"/>
+          <w:szCs w:val="28"/>
+        </w:rPr>
       </w:r>
     </w:p>
     <w:p>
@@ -1316,7 +1461,7 @@
           <w:sz w:val="28"/>
           <w:szCs w:val="28"/>
         </w:rPr>
-        <w:t>2. На сайте интернет-магазина </w:t>
+        <w:t>1. Интернет-магазин </w:t>
       </w:r>
       <w:r>
         <w:rPr>
@@ -1412,78 +1557,7 @@
           <w:sz w:val="28"/>
           <w:szCs w:val="28"/>
         </w:rPr>
-        <w:t> имеются ссылки, позволяющие перейти на другие сайты. Мы не несем ответственности за сведения, публикуемые на этих сайтах, и предоставляем ссылки на них только в целях обеспечения удобства для посетителей своего сайта.</w:t>
-      </w:r>
-    </w:p>
-    <w:p>
-      <w:pPr>
-        <w:pStyle w:val="TextBody"/>
-        <w:widowControl/>
-        <w:bidi w:val="0"/>
-        <w:spacing w:lineRule="atLeast" w:line="300" w:before="0" w:after="0"/>
-        <w:ind w:left="0" w:right="0" w:hanging="0"/>
-        <w:jc w:val="left"/>
-        <w:rPr>
-          <w:rFonts w:ascii="Arial Narrow" w:hAnsi="Arial Narrow"/>
-          <w:sz w:val="28"/>
-          <w:szCs w:val="28"/>
-        </w:rPr>
-      </w:pPr>
-      <w:r>
-        <w:rPr>
-          <w:rFonts w:ascii="Arial Narrow" w:hAnsi="Arial Narrow"/>
-          <w:sz w:val="28"/>
-          <w:szCs w:val="28"/>
-        </w:rPr>
-      </w:r>
-    </w:p>
-    <w:p>
-      <w:pPr>
-        <w:pStyle w:val="TextBody"/>
-        <w:widowControl/>
-        <w:bidi w:val="0"/>
-        <w:spacing w:lineRule="atLeast" w:line="300" w:before="0" w:after="0"/>
-        <w:ind w:left="0" w:right="0" w:hanging="0"/>
-        <w:jc w:val="left"/>
-        <w:rPr/>
-      </w:pPr>
-      <w:r>
-        <w:rPr>
-          <w:rStyle w:val="Strong"/>
-          <w:rFonts w:ascii="Arial Narrow" w:hAnsi="Arial Narrow"/>
-          <w:b w:val="false"/>
-          <w:bCs w:val="false"/>
-          <w:i w:val="false"/>
-          <w:caps w:val="false"/>
-          <w:smallCaps w:val="false"/>
-          <w:color w:val="000000"/>
-          <w:spacing w:val="0"/>
-          <w:sz w:val="28"/>
-          <w:szCs w:val="28"/>
-        </w:rPr>
-        <w:t>ЛИЧНЫЕ СВЕДЕНИЯ И БЕЗОПАСНОСТЬ</w:t>
-      </w:r>
-    </w:p>
-    <w:p>
-      <w:pPr>
-        <w:pStyle w:val="TextBody"/>
-        <w:widowControl/>
-        <w:bidi w:val="0"/>
-        <w:spacing w:lineRule="atLeast" w:line="300" w:before="0" w:after="0"/>
-        <w:ind w:left="0" w:right="0" w:hanging="0"/>
-        <w:jc w:val="left"/>
-        <w:rPr>
-          <w:rFonts w:ascii="Arial Narrow" w:hAnsi="Arial Narrow"/>
-          <w:sz w:val="28"/>
-          <w:szCs w:val="28"/>
-        </w:rPr>
-      </w:pPr>
-      <w:r>
-        <w:rPr>
-          <w:rFonts w:ascii="Arial Narrow" w:hAnsi="Arial Narrow"/>
-          <w:sz w:val="28"/>
-          <w:szCs w:val="28"/>
-        </w:rPr>
+        <w:t> гарантирует, что никакая полученная от Вас информация никогда и ни при каких условиях не будет предоставлена третьим лицам, за исключением случаев, предусмотренных действующим законодательством Российской Федерации.</w:t>
       </w:r>
     </w:p>
     <w:p>
@@ -1524,7 +1598,7 @@
           <w:sz w:val="28"/>
           <w:szCs w:val="28"/>
         </w:rPr>
-        <w:t>1. Интернет-магазин </w:t>
+        <w:t>2. В определенных обстоятельствах интернет-магазин </w:t>
       </w:r>
       <w:r>
         <w:rPr>
@@ -1620,19 +1694,23 @@
           <w:sz w:val="28"/>
           <w:szCs w:val="28"/>
         </w:rPr>
-        <w:t> гарантирует, что никакая полученная от Вас информация никогда и ни при каких условиях не будет предоставлена третьим лицам, за исключением случаев, предусмотренных действующим законодательством Российской Федерации.</w:t>
-      </w:r>
-    </w:p>
-    <w:p>
-      <w:pPr>
-        <w:pStyle w:val="TextBody"/>
-        <w:widowControl/>
-        <w:bidi w:val="0"/>
-        <w:spacing w:lineRule="atLeast" w:line="300" w:before="0" w:after="0"/>
-        <w:ind w:left="0" w:right="0" w:hanging="0"/>
-        <w:jc w:val="left"/>
-        <w:rPr>
-          <w:rFonts w:ascii="Arial Narrow" w:hAnsi="Arial Narrow"/>
+        <w:t> может попросить Вас зарегистрироваться и предоставить личные сведения. Предоставленная информация используется исключительно при обработке заказа в Интернет-магазине или для предоставления посетителю доступа к специальной информации, если таковая необходимость есть.</w:t>
+      </w:r>
+    </w:p>
+    <w:p>
+      <w:pPr>
+        <w:pStyle w:val="TextBody"/>
+        <w:widowControl/>
+        <w:bidi w:val="0"/>
+        <w:spacing w:lineRule="atLeast" w:line="300" w:before="0" w:after="0"/>
+        <w:ind w:left="0" w:right="0" w:hanging="0"/>
+        <w:jc w:val="left"/>
+        <w:rPr>
+          <w:rFonts w:ascii="Arial Narrow" w:hAnsi="Arial Narrow"/>
+          <w:caps w:val="false"/>
+          <w:smallCaps w:val="false"/>
+          <w:color w:val="000000"/>
+          <w:spacing w:val="0"/>
           <w:sz w:val="28"/>
           <w:szCs w:val="28"/>
         </w:rPr>
@@ -1661,7 +1739,133 @@
           <w:sz w:val="28"/>
           <w:szCs w:val="28"/>
         </w:rPr>
-        <w:t>2. В определенных обстоятельствах интернет-магазин </w:t>
+        <w:t>3. Личные сведения можно изменить, обновить или удалить в любое время в разделе "Личный кабинет" (если данный функционал реализован на сайте), либо обратившись к нам через указанные каналы обратной связи (</w:t>
+      </w:r>
+      <w:r>
+        <w:rPr>
+          <w:rFonts w:ascii="Inter;system-ui;Avenir;Helvetica;Arial;sans-serif" w:hAnsi="Inter;system-ui;Avenir;Helvetica;Arial;sans-serif"/>
+          <w:b w:val="false"/>
+          <w:i w:val="false"/>
+          <w:caps w:val="false"/>
+          <w:smallCaps w:val="false"/>
+          <w:strike w:val="false"/>
+          <w:dstrike w:val="false"/>
+          <w:color w:val="000000"/>
+          <w:spacing w:val="0"/>
+          <w:sz w:val="28"/>
+          <w:szCs w:val="28"/>
+          <w:u w:val="none"/>
+          <w:effect w:val="none"/>
+          <w:shd w:fill="auto" w:val="clear"/>
+          <w:lang w:val="en-US"/>
+        </w:rPr>
+        <w:t>zakaz@gilletteopt.ru</w:t>
+      </w:r>
+      <w:r>
+        <w:rPr>
+          <w:rFonts w:ascii="Arial Narrow" w:hAnsi="Arial Narrow"/>
+          <w:b w:val="false"/>
+          <w:i w:val="false"/>
+          <w:caps w:val="false"/>
+          <w:smallCaps w:val="false"/>
+          <w:strike w:val="false"/>
+          <w:dstrike w:val="false"/>
+          <w:color w:val="000000"/>
+          <w:spacing w:val="0"/>
+          <w:sz w:val="28"/>
+          <w:szCs w:val="28"/>
+          <w:u w:val="none"/>
+          <w:effect w:val="none"/>
+          <w:shd w:fill="auto" w:val="clear"/>
+          <w:lang w:val="en-US"/>
+        </w:rPr>
+        <w:t xml:space="preserve"> </w:t>
+      </w:r>
+      <w:r>
+        <w:rPr>
+          <w:rFonts w:ascii="Arial Narrow" w:hAnsi="Arial Narrow"/>
+          <w:b w:val="false"/>
+          <w:i w:val="false"/>
+          <w:caps w:val="false"/>
+          <w:smallCaps w:val="false"/>
+          <w:color w:val="000000"/>
+          <w:spacing w:val="0"/>
+          <w:sz w:val="28"/>
+          <w:szCs w:val="28"/>
+          <w:lang w:val="en-US"/>
+        </w:rPr>
+        <w:t>, +</w:t>
+      </w:r>
+      <w:r>
+        <w:rPr>
+          <w:rFonts w:ascii="Arial Narrow" w:hAnsi="Arial Narrow"/>
+          <w:b w:val="false"/>
+          <w:i w:val="false"/>
+          <w:caps w:val="false"/>
+          <w:smallCaps w:val="false"/>
+          <w:color w:val="000000"/>
+          <w:spacing w:val="0"/>
+          <w:sz w:val="28"/>
+          <w:szCs w:val="28"/>
+          <w:shd w:fill="auto" w:val="clear"/>
+          <w:lang w:val="en-US"/>
+        </w:rPr>
+        <w:t>79145534348</w:t>
+      </w:r>
+      <w:r>
+        <w:rPr>
+          <w:rFonts w:ascii="Arial Narrow" w:hAnsi="Arial Narrow"/>
+          <w:b w:val="false"/>
+          <w:i w:val="false"/>
+          <w:caps w:val="false"/>
+          <w:smallCaps w:val="false"/>
+          <w:color w:val="000000"/>
+          <w:spacing w:val="0"/>
+          <w:sz w:val="28"/>
+          <w:szCs w:val="28"/>
+        </w:rPr>
+        <w:t>).</w:t>
+      </w:r>
+    </w:p>
+    <w:p>
+      <w:pPr>
+        <w:pStyle w:val="TextBody"/>
+        <w:widowControl/>
+        <w:bidi w:val="0"/>
+        <w:spacing w:lineRule="atLeast" w:line="300" w:before="0" w:after="0"/>
+        <w:ind w:left="0" w:right="0" w:hanging="0"/>
+        <w:jc w:val="left"/>
+        <w:rPr>
+          <w:rFonts w:ascii="Arial Narrow" w:hAnsi="Arial Narrow"/>
+          <w:sz w:val="28"/>
+          <w:szCs w:val="28"/>
+        </w:rPr>
+      </w:pPr>
+      <w:r>
+        <w:rPr>
+          <w:rFonts w:ascii="Arial Narrow" w:hAnsi="Arial Narrow"/>
+          <w:caps w:val="false"/>
+          <w:smallCaps w:val="false"/>
+          <w:color w:val="000000"/>
+          <w:spacing w:val="0"/>
+          <w:sz w:val="28"/>
+          <w:szCs w:val="28"/>
+        </w:rPr>
+        <w:t>   </w:t>
+      </w:r>
+      <w:r>
+        <w:rPr>
+          <w:rFonts w:ascii="Arial Narrow" w:hAnsi="Arial Narrow"/>
+          <w:b w:val="false"/>
+          <w:i w:val="false"/>
+          <w:caps w:val="false"/>
+          <w:smallCaps w:val="false"/>
+          <w:color w:val="000000"/>
+          <w:spacing w:val="0"/>
+          <w:sz w:val="28"/>
+          <w:szCs w:val="28"/>
+        </w:rPr>
+        <w:t>4. Для того чтобы обеспечить Вас информацией определенного рода, интернет-магазин </w:t>
       </w:r>
       <w:r>
         <w:rPr>
@@ -1684,391 +1888,46 @@
       </w:r>
       <w:r>
         <w:rPr>
-          <w:rFonts w:ascii="Arial Narrow" w:hAnsi="Arial Narrow"/>
-          <w:b w:val="false"/>
-          <w:i w:val="false"/>
-          <w:caps w:val="false"/>
-          <w:smallCaps w:val="false"/>
-          <w:strike w:val="false"/>
-          <w:dstrike w:val="false"/>
-          <w:color w:val="000000"/>
-          <w:spacing w:val="0"/>
-          <w:sz w:val="28"/>
-          <w:szCs w:val="28"/>
-          <w:u w:val="none"/>
-          <w:effect w:val="none"/>
-          <w:shd w:fill="auto" w:val="clear"/>
-          <w:lang w:val="en-US"/>
-        </w:rPr>
-        <w:t>gilletteopt</w:t>
-      </w:r>
-      <w:hyperlink r:id="rId8">
-        <w:r>
-          <w:rPr>
-            <w:rStyle w:val="InternetLink"/>
-            <w:rFonts w:ascii="Arial Narrow" w:hAnsi="Arial Narrow"/>
-            <w:b w:val="false"/>
-            <w:i w:val="false"/>
-            <w:caps w:val="false"/>
-            <w:smallCaps w:val="false"/>
-            <w:strike w:val="false"/>
-            <w:dstrike w:val="false"/>
-            <w:color w:val="000000"/>
-            <w:spacing w:val="0"/>
-            <w:sz w:val="28"/>
-            <w:szCs w:val="28"/>
-            <w:u w:val="none"/>
-            <w:effect w:val="none"/>
-            <w:shd w:fill="auto" w:val="clear"/>
-            <w:lang w:val="en-US"/>
-          </w:rPr>
-          <w:t>.</w:t>
-        </w:r>
-      </w:hyperlink>
-      <w:r>
-        <w:rPr>
-          <w:rFonts w:ascii="Arial Narrow" w:hAnsi="Arial Narrow"/>
-          <w:b w:val="false"/>
-          <w:i w:val="false"/>
-          <w:caps w:val="false"/>
-          <w:smallCaps w:val="false"/>
-          <w:strike w:val="false"/>
-          <w:dstrike w:val="false"/>
-          <w:color w:val="000000"/>
-          <w:spacing w:val="0"/>
-          <w:sz w:val="28"/>
-          <w:szCs w:val="28"/>
-          <w:u w:val="none"/>
-          <w:effect w:val="none"/>
-          <w:shd w:fill="auto" w:val="clear"/>
-          <w:lang w:val="en-US"/>
-        </w:rPr>
-        <w:t>ru</w:t>
-      </w:r>
-      <w:r>
-        <w:rPr>
-          <w:rFonts w:ascii="Arial Narrow" w:hAnsi="Arial Narrow"/>
-          <w:b w:val="false"/>
-          <w:i w:val="false"/>
-          <w:caps w:val="false"/>
-          <w:smallCaps w:val="false"/>
-          <w:color w:val="000000"/>
-          <w:spacing w:val="0"/>
-          <w:sz w:val="28"/>
-          <w:szCs w:val="28"/>
-        </w:rPr>
-        <w:t> может попросить Вас зарегистрироваться и предоставить личные сведения. Предоставленная информация используется исключительно при обработке заказа в Интернет-магазине или для предоставления посетителю доступа к специальной информации, если таковая необходимость есть.</w:t>
-      </w:r>
-    </w:p>
-    <w:p>
-      <w:pPr>
-        <w:pStyle w:val="TextBody"/>
-        <w:widowControl/>
-        <w:bidi w:val="0"/>
-        <w:spacing w:lineRule="atLeast" w:line="300" w:before="0" w:after="0"/>
-        <w:ind w:left="0" w:right="0" w:hanging="0"/>
-        <w:jc w:val="left"/>
-        <w:rPr>
-          <w:rFonts w:ascii="Arial Narrow" w:hAnsi="Arial Narrow"/>
-          <w:caps w:val="false"/>
-          <w:smallCaps w:val="false"/>
-          <w:color w:val="000000"/>
-          <w:spacing w:val="0"/>
-          <w:sz w:val="28"/>
-          <w:szCs w:val="28"/>
-        </w:rPr>
-      </w:pPr>
-      <w:r>
-        <w:rPr>
-          <w:rFonts w:ascii="Arial Narrow" w:hAnsi="Arial Narrow"/>
-          <w:caps w:val="false"/>
-          <w:smallCaps w:val="false"/>
-          <w:color w:val="000000"/>
-          <w:spacing w:val="0"/>
-          <w:sz w:val="28"/>
-          <w:szCs w:val="28"/>
-        </w:rPr>
-        <w:t>   </w:t>
-      </w:r>
-      <w:r>
-        <w:rPr>
-          <w:rFonts w:ascii="Arial Narrow" w:hAnsi="Arial Narrow"/>
-          <w:b w:val="false"/>
-          <w:i w:val="false"/>
-          <w:caps w:val="false"/>
-          <w:smallCaps w:val="false"/>
-          <w:color w:val="000000"/>
-          <w:spacing w:val="0"/>
-          <w:sz w:val="28"/>
-          <w:szCs w:val="28"/>
-        </w:rPr>
-        <w:t>3. Личные сведения можно изменить, обновить или удалить в любое время в разделе "Личный кабинет" (если данный функционал реализован на сайте), либо обратившись к нам через указанные каналы обратной связи (</w:t>
-      </w:r>
-      <w:r>
-        <w:rPr>
-          <w:rFonts w:ascii="Arial Narrow" w:hAnsi="Arial Narrow"/>
-          <w:b w:val="false"/>
-          <w:i w:val="false"/>
-          <w:caps w:val="false"/>
-          <w:smallCaps w:val="false"/>
-          <w:strike w:val="false"/>
-          <w:dstrike w:val="false"/>
-          <w:color w:val="000000"/>
-          <w:spacing w:val="0"/>
-          <w:sz w:val="28"/>
-          <w:szCs w:val="28"/>
-          <w:u w:val="none"/>
-          <w:effect w:val="none"/>
-          <w:shd w:fill="auto" w:val="clear"/>
-          <w:lang w:val="en-US"/>
-        </w:rPr>
-        <w:t>gilletteuser</w:t>
-      </w:r>
-      <w:r>
-        <w:rPr>
-          <w:rFonts w:ascii="Arial Narrow" w:hAnsi="Arial Narrow"/>
-          <w:b w:val="false"/>
-          <w:i w:val="false"/>
-          <w:caps w:val="false"/>
-          <w:smallCaps w:val="false"/>
-          <w:strike w:val="false"/>
-          <w:dstrike w:val="false"/>
-          <w:color w:val="000000"/>
-          <w:spacing w:val="0"/>
-          <w:sz w:val="28"/>
-          <w:szCs w:val="28"/>
-          <w:u w:val="none"/>
-          <w:effect w:val="none"/>
-          <w:shd w:fill="auto" w:val="clear"/>
-          <w:lang w:val="en-US"/>
-        </w:rPr>
-        <w:t>@</w:t>
-      </w:r>
-      <w:r>
-        <w:rPr>
-          <w:rFonts w:ascii="Arial Narrow" w:hAnsi="Arial Narrow"/>
-          <w:b w:val="false"/>
-          <w:i w:val="false"/>
-          <w:caps w:val="false"/>
-          <w:smallCaps w:val="false"/>
-          <w:strike w:val="false"/>
-          <w:dstrike w:val="false"/>
-          <w:color w:val="000000"/>
-          <w:spacing w:val="0"/>
-          <w:sz w:val="28"/>
-          <w:szCs w:val="28"/>
-          <w:u w:val="none"/>
-          <w:effect w:val="none"/>
-          <w:shd w:fill="auto" w:val="clear"/>
-          <w:lang w:val="en-US"/>
-        </w:rPr>
-        <w:t>yandex</w:t>
-      </w:r>
-      <w:hyperlink r:id="rId9">
-        <w:r>
-          <w:rPr>
-            <w:rStyle w:val="InternetLink"/>
-            <w:rFonts w:ascii="Arial Narrow" w:hAnsi="Arial Narrow"/>
-            <w:b w:val="false"/>
-            <w:i w:val="false"/>
-            <w:caps w:val="false"/>
-            <w:smallCaps w:val="false"/>
-            <w:strike w:val="false"/>
-            <w:dstrike w:val="false"/>
-            <w:color w:val="000000"/>
-            <w:spacing w:val="0"/>
-            <w:sz w:val="28"/>
-            <w:szCs w:val="28"/>
-            <w:u w:val="none"/>
-            <w:effect w:val="none"/>
-            <w:shd w:fill="auto" w:val="clear"/>
-            <w:lang w:val="en-US"/>
-          </w:rPr>
-          <w:t>.</w:t>
-        </w:r>
-      </w:hyperlink>
-      <w:r>
-        <w:rPr>
-          <w:rFonts w:ascii="Arial Narrow" w:hAnsi="Arial Narrow"/>
-          <w:b w:val="false"/>
-          <w:i w:val="false"/>
-          <w:caps w:val="false"/>
-          <w:smallCaps w:val="false"/>
-          <w:strike w:val="false"/>
-          <w:dstrike w:val="false"/>
-          <w:color w:val="000000"/>
-          <w:spacing w:val="0"/>
-          <w:sz w:val="28"/>
-          <w:szCs w:val="28"/>
-          <w:u w:val="none"/>
-          <w:effect w:val="none"/>
-          <w:shd w:fill="auto" w:val="clear"/>
-          <w:lang w:val="en-US"/>
-        </w:rPr>
-        <w:t>ru</w:t>
-      </w:r>
-      <w:r>
-        <w:rPr>
-          <w:rFonts w:ascii="Arial Narrow" w:hAnsi="Arial Narrow"/>
-          <w:b w:val="false"/>
-          <w:i w:val="false"/>
-          <w:caps w:val="false"/>
-          <w:smallCaps w:val="false"/>
-          <w:color w:val="000000"/>
-          <w:spacing w:val="0"/>
-          <w:sz w:val="28"/>
-          <w:szCs w:val="28"/>
-          <w:lang w:val="en-US"/>
-        </w:rPr>
-        <w:t xml:space="preserve">, </w:t>
-      </w:r>
-      <w:r>
-        <w:rPr>
-          <w:rFonts w:ascii="Arial Narrow" w:hAnsi="Arial Narrow"/>
-          <w:b w:val="false"/>
-          <w:i w:val="false"/>
-          <w:caps w:val="false"/>
-          <w:smallCaps w:val="false"/>
-          <w:color w:val="000000"/>
-          <w:spacing w:val="0"/>
-          <w:sz w:val="28"/>
-          <w:szCs w:val="28"/>
-          <w:lang w:val="en-US"/>
-        </w:rPr>
-        <w:t>+</w:t>
-      </w:r>
-      <w:r>
-        <w:rPr>
-          <w:rFonts w:ascii="Arial Narrow" w:hAnsi="Arial Narrow"/>
-          <w:b w:val="false"/>
-          <w:i w:val="false"/>
-          <w:caps w:val="false"/>
-          <w:smallCaps w:val="false"/>
-          <w:color w:val="000000"/>
-          <w:spacing w:val="0"/>
-          <w:sz w:val="28"/>
-          <w:szCs w:val="28"/>
-          <w:shd w:fill="auto" w:val="clear"/>
-          <w:lang w:val="en-US"/>
-        </w:rPr>
-        <w:t>79145534348</w:t>
-      </w:r>
-      <w:r>
-        <w:rPr>
-          <w:rFonts w:ascii="Arial Narrow" w:hAnsi="Arial Narrow"/>
-          <w:b w:val="false"/>
-          <w:i w:val="false"/>
-          <w:caps w:val="false"/>
-          <w:smallCaps w:val="false"/>
-          <w:color w:val="000000"/>
-          <w:spacing w:val="0"/>
-          <w:sz w:val="28"/>
-          <w:szCs w:val="28"/>
-        </w:rPr>
-        <w:t>).</w:t>
-      </w:r>
-    </w:p>
-    <w:p>
-      <w:pPr>
-        <w:pStyle w:val="TextBody"/>
-        <w:widowControl/>
-        <w:bidi w:val="0"/>
-        <w:spacing w:lineRule="atLeast" w:line="300" w:before="0" w:after="0"/>
-        <w:ind w:left="0" w:right="0" w:hanging="0"/>
-        <w:jc w:val="left"/>
-        <w:rPr>
-          <w:rFonts w:ascii="Arial Narrow" w:hAnsi="Arial Narrow"/>
-          <w:sz w:val="28"/>
-          <w:szCs w:val="28"/>
-        </w:rPr>
-      </w:pPr>
-      <w:r>
-        <w:rPr>
-          <w:rFonts w:ascii="Arial Narrow" w:hAnsi="Arial Narrow"/>
-          <w:caps w:val="false"/>
-          <w:smallCaps w:val="false"/>
-          <w:color w:val="000000"/>
-          <w:spacing w:val="0"/>
-          <w:sz w:val="28"/>
-          <w:szCs w:val="28"/>
-        </w:rPr>
-        <w:t>   </w:t>
-      </w:r>
-      <w:r>
-        <w:rPr>
-          <w:rFonts w:ascii="Arial Narrow" w:hAnsi="Arial Narrow"/>
-          <w:b w:val="false"/>
-          <w:i w:val="false"/>
-          <w:caps w:val="false"/>
-          <w:smallCaps w:val="false"/>
-          <w:color w:val="000000"/>
-          <w:spacing w:val="0"/>
-          <w:sz w:val="28"/>
-          <w:szCs w:val="28"/>
-        </w:rPr>
-        <w:t>4. Для того чтобы обеспечить Вас информацией определенного рода, интернет-магазин </w:t>
-      </w:r>
-      <w:r>
-        <w:rPr>
-          <w:rFonts w:ascii="Arial Narrow" w:hAnsi="Arial Narrow"/>
-          <w:b w:val="false"/>
-          <w:i w:val="false"/>
-          <w:caps w:val="false"/>
-          <w:smallCaps w:val="false"/>
-          <w:strike w:val="false"/>
-          <w:dstrike w:val="false"/>
-          <w:color w:val="007BFF"/>
-          <w:spacing w:val="0"/>
-          <w:sz w:val="28"/>
-          <w:szCs w:val="28"/>
-          <w:u w:val="none"/>
-          <w:effect w:val="none"/>
-          <w:shd w:fill="auto" w:val="clear"/>
+          <w:rFonts w:ascii="Arial Narrow;serif" w:hAnsi="Arial Narrow;serif"/>
+          <w:b w:val="false"/>
+          <w:i w:val="false"/>
+          <w:caps w:val="false"/>
+          <w:smallCaps w:val="false"/>
+          <w:strike w:val="false"/>
+          <w:dstrike w:val="false"/>
+          <w:color w:val="000000"/>
+          <w:spacing w:val="0"/>
+          <w:sz w:val="28"/>
+          <w:szCs w:val="28"/>
+          <w:u w:val="none"/>
+          <w:effect w:val="none"/>
+          <w:shd w:fill="auto" w:val="clear"/>
+          <w:lang w:val="en-US"/>
+        </w:rPr>
+        <w:t>gilletteopt.ru</w:t>
+      </w:r>
+      <w:r>
+        <w:rPr>
+          <w:rFonts w:ascii="Arial Narrow" w:hAnsi="Arial Narrow"/>
+          <w:b w:val="false"/>
+          <w:i w:val="false"/>
+          <w:caps w:val="false"/>
+          <w:smallCaps w:val="false"/>
+          <w:strike w:val="false"/>
+          <w:dstrike w:val="false"/>
+          <w:color w:val="000000"/>
+          <w:spacing w:val="0"/>
+          <w:sz w:val="28"/>
+          <w:szCs w:val="28"/>
+          <w:u w:val="none"/>
+          <w:effect w:val="none"/>
+          <w:shd w:fill="auto" w:val="clear"/>
+          <w:lang w:val="en-US"/>
         </w:rPr>
         <w:t xml:space="preserve"> </w:t>
       </w:r>
       <w:r>
         <w:rPr>
-          <w:rFonts w:ascii="Arial Narrow;serif" w:hAnsi="Arial Narrow;serif"/>
-          <w:b w:val="false"/>
-          <w:i w:val="false"/>
-          <w:caps w:val="false"/>
-          <w:smallCaps w:val="false"/>
-          <w:strike w:val="false"/>
-          <w:dstrike w:val="false"/>
-          <w:color w:val="000000"/>
-          <w:spacing w:val="0"/>
-          <w:sz w:val="28"/>
-          <w:szCs w:val="28"/>
-          <w:u w:val="none"/>
-          <w:effect w:val="none"/>
-          <w:shd w:fill="auto" w:val="clear"/>
-          <w:lang w:val="en-US"/>
-        </w:rPr>
-        <w:t>gilletteopt.ru</w:t>
-      </w:r>
-      <w:r>
-        <w:rPr>
-          <w:rFonts w:ascii="Arial Narrow" w:hAnsi="Arial Narrow"/>
-          <w:b w:val="false"/>
-          <w:i w:val="false"/>
-          <w:caps w:val="false"/>
-          <w:smallCaps w:val="false"/>
-          <w:strike w:val="false"/>
-          <w:dstrike w:val="false"/>
-          <w:color w:val="000000"/>
-          <w:spacing w:val="0"/>
-          <w:sz w:val="28"/>
-          <w:szCs w:val="28"/>
-          <w:u w:val="none"/>
-          <w:effect w:val="none"/>
-          <w:shd w:fill="auto" w:val="clear"/>
-          <w:lang w:val="en-US"/>
-        </w:rPr>
-        <w:t xml:space="preserve"> </w:t>
-      </w:r>
-      <w:r>
-        <w:rPr>
           <w:rFonts w:ascii="Arial Narrow" w:hAnsi="Arial Narrow"/>
           <w:b w:val="false"/>
           <w:i w:val="false"/>
@@ -2187,6 +2046,27 @@
           <w:szCs w:val="28"/>
         </w:rPr>
         <w:t xml:space="preserve">Адрес электронной почты для связи: </w:t>
+      </w:r>
+      <w:r>
+        <w:rPr>
+          <w:rStyle w:val="Strong"/>
+          <w:rFonts w:ascii="Inter;system-ui;Avenir;Helvetica;Arial;sans-serif" w:hAnsi="Inter;system-ui;Avenir;Helvetica;Arial;sans-serif"/>
+          <w:b w:val="false"/>
+          <w:i w:val="false"/>
+          <w:caps w:val="false"/>
+          <w:smallCaps w:val="false"/>
+          <w:strike w:val="false"/>
+          <w:dstrike w:val="false"/>
+          <w:color w:val="000000"/>
+          <w:spacing w:val="0"/>
+          <w:sz w:val="28"/>
+          <w:szCs w:val="28"/>
+          <w:u w:val="none"/>
+          <w:effect w:val="none"/>
+          <w:shd w:fill="auto" w:val="clear"/>
+          <w:lang w:val="en-US"/>
+        </w:rPr>
+        <w:t>zakaz@gilletteopt.ru</w:t>
       </w:r>
       <w:r>
         <w:rPr>
@@ -2207,7 +2087,7 @@
           <w:shd w:fill="auto" w:val="clear"/>
           <w:lang w:val="en-US"/>
         </w:rPr>
-        <w:t>gilletteuser@yandex.ru</w:t>
+        <w:t xml:space="preserve"> </w:t>
       </w:r>
     </w:p>
     <w:p>
@@ -2234,18 +2114,29 @@
         </w:rPr>
       </w:pPr>
       <w:r>
+        <w:rPr>
+          <w:rFonts w:ascii="Arial Narrow" w:hAnsi="Arial Narrow"/>
+          <w:b w:val="false"/>
+          <w:i w:val="false"/>
+          <w:caps w:val="false"/>
+          <w:smallCaps w:val="false"/>
+          <w:color w:val="000000"/>
+          <w:spacing w:val="0"/>
+          <w:sz w:val="28"/>
+          <w:szCs w:val="28"/>
+          <w:lang w:val="en-US"/>
+        </w:rPr>
+      </w:r>
+    </w:p>
+    <w:p>
+      <w:pPr>
+        <w:pStyle w:val="TextBody"/>
+        <w:widowControl/>
+        <w:bidi w:val="0"/>
+        <w:spacing w:lineRule="atLeast" w:line="300" w:before="0" w:after="0"/>
+        <w:ind w:left="0" w:right="0" w:hanging="0"/>
+        <w:jc w:val="left"/>
         <w:rPr/>
-      </w:r>
-    </w:p>
-    <w:p>
-      <w:pPr>
-        <w:pStyle w:val="TextBody"/>
-        <w:widowControl/>
-        <w:bidi w:val="0"/>
-        <w:spacing w:lineRule="atLeast" w:line="300" w:before="0" w:after="0"/>
-        <w:ind w:left="0" w:right="0" w:hanging="0"/>
-        <w:jc w:val="left"/>
-        <w:rPr/>
       </w:pPr>
       <w:r>
         <w:rPr>
@@ -2278,24 +2169,7 @@
           <w:shd w:fill="auto" w:val="clear"/>
           <w:lang w:val="en-US"/>
         </w:rPr>
-        <w:t>+</w:t>
-      </w:r>
-      <w:r>
-        <w:rPr>
-          <w:rStyle w:val="Strong"/>
-          <w:rFonts w:ascii="Arial Narrow" w:hAnsi="Arial Narrow"/>
-          <w:b w:val="false"/>
-          <w:i w:val="false"/>
-          <w:caps w:val="false"/>
-          <w:smallCaps w:val="false"/>
-          <w:color w:val="000000"/>
-          <w:spacing w:val="0"/>
-          <w:sz w:val="28"/>
-          <w:szCs w:val="28"/>
-          <w:shd w:fill="auto" w:val="clear"/>
-          <w:lang w:val="en-US"/>
-        </w:rPr>
-        <w:t>7 914 553 43 48</w:t>
+        <w:t>+7 914 553 43 48</w:t>
       </w:r>
     </w:p>
     <w:sectPr>
@@ -2335,7 +2209,7 @@
     <w:pPr>
       <w:widowControl/>
       <w:suppressAutoHyphens w:val="true"/>
-      <w:overflowPunct w:val="false"/>
+      <w:overflowPunct w:val="true"/>
       <w:bidi w:val="0"/>
       <w:spacing w:before="0" w:after="0"/>
       <w:jc w:val="left"/>

</xml_diff>